<commit_message>
lots of work done on A2
</commit_message>
<xml_diff>
--- a/StateBasedSimulator/src/Applications/Assignment2/Assignment2.docx
+++ b/StateBasedSimulator/src/Applications/Assignment2/Assignment2.docx
@@ -31,7 +31,21 @@
         <w:rPr>
           <w:lang w:val="en-US"/>
         </w:rPr>
-        <w:t xml:space="preserve">Given that CDF(5.0) = 0.3, the probability that X &lt; 5.0 is about </w:t>
+        <w:t xml:space="preserve">Given that </w:t>
+      </w:r>
+      <w:proofErr w:type="gramStart"/>
+      <w:r>
+        <w:rPr>
+          <w:lang w:val="en-US"/>
+        </w:rPr>
+        <w:t>CDF(</w:t>
+      </w:r>
+      <w:proofErr w:type="gramEnd"/>
+      <w:r>
+        <w:rPr>
+          <w:lang w:val="en-US"/>
+        </w:rPr>
+        <w:t xml:space="preserve">5.0) = 0.3, the probability that X &lt; 5.0 is about </w:t>
       </w:r>
       <w:r>
         <w:rPr>
@@ -59,11 +73,19 @@
           <w:lang w:val="en-US"/>
         </w:rPr>
       </w:pPr>
-      <w:r>
-        <w:rPr>
-          <w:lang w:val="en-US"/>
-        </w:rPr>
-        <w:t>P(X = 10.0) = 0 because the probability for a point value is 0.</w:t>
+      <w:proofErr w:type="gramStart"/>
+      <w:r>
+        <w:rPr>
+          <w:lang w:val="en-US"/>
+        </w:rPr>
+        <w:t>P(</w:t>
+      </w:r>
+      <w:proofErr w:type="gramEnd"/>
+      <w:r>
+        <w:rPr>
+          <w:lang w:val="en-US"/>
+        </w:rPr>
+        <w:t>X = 10.0) = 0 because the probability for a point value is 0.</w:t>
       </w:r>
     </w:p>
     <w:p>
@@ -81,7 +103,21 @@
         <w:rPr>
           <w:lang w:val="en-US"/>
         </w:rPr>
-        <w:t xml:space="preserve">Given that P(X &lt;= 5.0) = 0.3, and P(X </w:t>
+        <w:t xml:space="preserve">Given that </w:t>
+      </w:r>
+      <w:proofErr w:type="gramStart"/>
+      <w:r>
+        <w:rPr>
+          <w:lang w:val="en-US"/>
+        </w:rPr>
+        <w:t>P(</w:t>
+      </w:r>
+      <w:proofErr w:type="gramEnd"/>
+      <w:r>
+        <w:rPr>
+          <w:lang w:val="en-US"/>
+        </w:rPr>
+        <w:t xml:space="preserve">X &lt;= 5.0) = 0.3, and P(X </w:t>
       </w:r>
       <w:r>
         <w:rPr>
@@ -97,11 +133,19 @@
           <w:lang w:val="en-US"/>
         </w:rPr>
       </w:pPr>
-      <w:r>
-        <w:rPr>
-          <w:lang w:val="en-US"/>
-        </w:rPr>
-        <w:t>P(5.0 &lt; X &lt; 12.0) = P(X &lt;= 12.0) - P(X &lt;= 5.0)</w:t>
+      <w:proofErr w:type="gramStart"/>
+      <w:r>
+        <w:rPr>
+          <w:lang w:val="en-US"/>
+        </w:rPr>
+        <w:t>P(</w:t>
+      </w:r>
+      <w:proofErr w:type="gramEnd"/>
+      <w:r>
+        <w:rPr>
+          <w:lang w:val="en-US"/>
+        </w:rPr>
+        <w:t>5.0 &lt; X &lt; 12.0) = P(X &lt;= 12.0) - P(X &lt;= 5.0)</w:t>
       </w:r>
     </w:p>
     <w:p>
@@ -150,7 +194,21 @@
         <w:rPr>
           <w:lang w:val="en-US"/>
         </w:rPr>
-        <w:t>b. CDF(16.0) &gt; 0.7 because CDF(12.0) = 8 and because 16 &gt; 12, CDF(16) must be &gt; CDF(12)</w:t>
+        <w:t xml:space="preserve">b. </w:t>
+      </w:r>
+      <w:proofErr w:type="gramStart"/>
+      <w:r>
+        <w:rPr>
+          <w:lang w:val="en-US"/>
+        </w:rPr>
+        <w:t>CDF(</w:t>
+      </w:r>
+      <w:proofErr w:type="gramEnd"/>
+      <w:r>
+        <w:rPr>
+          <w:lang w:val="en-US"/>
+        </w:rPr>
+        <w:t>16.0) &gt; 0.7 because CDF(12.0) = 8 and because 16 &gt; 12, CDF(16) must be &gt; CDF(12)</w:t>
       </w:r>
     </w:p>
     <w:p>
@@ -168,7 +226,21 @@
         <w:rPr>
           <w:lang w:val="en-US"/>
         </w:rPr>
-        <w:t>c. can’t be determined because I do not know the shape of the PDF. It is possible for CDF(16.0) to be above 0.9 or below 0.9</w:t>
+        <w:t xml:space="preserve">c. can’t be determined because I do not know the shape of the PDF. It is possible for </w:t>
+      </w:r>
+      <w:proofErr w:type="gramStart"/>
+      <w:r>
+        <w:rPr>
+          <w:lang w:val="en-US"/>
+        </w:rPr>
+        <w:t>CDF(</w:t>
+      </w:r>
+      <w:proofErr w:type="gramEnd"/>
+      <w:r>
+        <w:rPr>
+          <w:lang w:val="en-US"/>
+        </w:rPr>
+        <w:t>16.0) to be above 0.9 or below 0.9</w:t>
       </w:r>
     </w:p>
     <w:p>
@@ -207,15 +279,33 @@
         <w:rPr>
           <w:lang w:val="en-US"/>
         </w:rPr>
-        <w:t xml:space="preserve">Since the probability of getting a gold card is &lt; 0.5 and there are only two options, the probability of getting a silver card is 1 – 0.5 = </w:t>
-      </w:r>
-      <w:r>
-        <w:rPr>
-          <w:b/>
-          <w:bCs/>
-          <w:lang w:val="en-US"/>
-        </w:rPr>
-        <w:t>0.5</w:t>
+        <w:t xml:space="preserve">In a general sense the probability of getting a silver card (s) with the only other option being a gold card with probability g </w:t>
+      </w:r>
+      <w:proofErr w:type="gramStart"/>
+      <w:r>
+        <w:rPr>
+          <w:lang w:val="en-US"/>
+        </w:rPr>
+        <w:t>is:</w:t>
+      </w:r>
+      <w:proofErr w:type="gramEnd"/>
+      <w:r>
+        <w:rPr>
+          <w:lang w:val="en-US"/>
+        </w:rPr>
+        <w:t xml:space="preserve"> s = 1 </w:t>
+      </w:r>
+      <w:r>
+        <w:rPr>
+          <w:lang w:val="en-US"/>
+        </w:rPr>
+        <w:t>–</w:t>
+      </w:r>
+      <w:r>
+        <w:rPr>
+          <w:lang w:val="en-US"/>
+        </w:rPr>
+        <w:t xml:space="preserve"> g</w:t>
       </w:r>
       <w:r>
         <w:rPr>
@@ -239,13 +329,19 @@
         <w:rPr>
           <w:lang w:val="en-US"/>
         </w:rPr>
-        <w:t>Geometric? Multiple trials of One card or another?</w:t>
-      </w:r>
-      <w:r>
-        <w:rPr>
-          <w:lang w:val="en-US"/>
-        </w:rPr>
-        <w:t xml:space="preserve"> – Not Done</w:t>
+        <w:t>The g</w:t>
+      </w:r>
+      <w:r>
+        <w:rPr>
+          <w:lang w:val="en-US"/>
+        </w:rPr>
+        <w:t>eometric</w:t>
+      </w:r>
+      <w:r>
+        <w:rPr>
+          <w:lang w:val="en-US"/>
+        </w:rPr>
+        <w:t xml:space="preserve"> distribution should be used because it is multiple trials of a binary outcome.</w:t>
       </w:r>
     </w:p>
     <w:p>
@@ -254,6 +350,425 @@
         <w:numPr>
           <w:ilvl w:val="0"/>
           <w:numId w:val="2"/>
+        </w:numPr>
+        <w:rPr>
+          <w:lang w:val="en-US"/>
+        </w:rPr>
+      </w:pPr>
+      <w:r>
+        <w:rPr>
+          <w:lang w:val="en-US"/>
+        </w:rPr>
+        <w:t>The mean of a geometric distribution is 1/p.</w:t>
+      </w:r>
+    </w:p>
+    <w:p>
+      <w:pPr>
+        <w:pStyle w:val="ListParagraph"/>
+        <w:rPr>
+          <w:lang w:val="en-US"/>
+        </w:rPr>
+      </w:pPr>
+      <w:r>
+        <w:rPr>
+          <w:lang w:val="en-US"/>
+        </w:rPr>
+        <w:t>The average number of trials to get a gold card is 1/g.</w:t>
+      </w:r>
+    </w:p>
+    <w:p>
+      <w:pPr>
+        <w:pStyle w:val="ListParagraph"/>
+        <w:rPr>
+          <w:lang w:val="en-US"/>
+        </w:rPr>
+      </w:pPr>
+      <w:r>
+        <w:rPr>
+          <w:lang w:val="en-US"/>
+        </w:rPr>
+        <w:t>The average number of trials to get a silver card is 1/(1-g)</w:t>
+      </w:r>
+    </w:p>
+    <w:p>
+      <w:pPr>
+        <w:pStyle w:val="ListParagraph"/>
+        <w:rPr>
+          <w:lang w:val="en-US"/>
+        </w:rPr>
+      </w:pPr>
+      <w:r>
+        <w:rPr>
+          <w:lang w:val="en-US"/>
+        </w:rPr>
+        <w:t xml:space="preserve">The average number of trials to get a </w:t>
+      </w:r>
+      <w:r>
+        <w:rPr>
+          <w:lang w:val="en-US"/>
+        </w:rPr>
+        <w:t xml:space="preserve">gold and a silver card is 1/g + 1/(1-g) </w:t>
+      </w:r>
+      <w:r>
+        <w:rPr>
+          <w:lang w:val="en-US"/>
+        </w:rPr>
+        <w:t>–</w:t>
+      </w:r>
+      <w:r>
+        <w:rPr>
+          <w:lang w:val="en-US"/>
+        </w:rPr>
+        <w:t xml:space="preserve"> 1</w:t>
+      </w:r>
+    </w:p>
+    <w:p>
+      <w:pPr>
+        <w:pStyle w:val="ListParagraph"/>
+        <w:numPr>
+          <w:ilvl w:val="0"/>
+          <w:numId w:val="2"/>
+        </w:numPr>
+        <w:rPr>
+          <w:lang w:val="en-US"/>
+        </w:rPr>
+      </w:pPr>
+      <w:r>
+        <w:rPr>
+          <w:lang w:val="en-US"/>
+        </w:rPr>
+        <w:t>Here’s a table comparing the formula to the confidence interval produced by my simulation:</w:t>
+      </w:r>
+    </w:p>
+    <w:tbl>
+      <w:tblPr>
+        <w:tblStyle w:val="TableGrid"/>
+        <w:tblW w:w="0" w:type="auto"/>
+        <w:tblInd w:w="720" w:type="dxa"/>
+        <w:tblLook w:val="04A0" w:firstRow="1" w:lastRow="0" w:firstColumn="1" w:lastColumn="0" w:noHBand="0" w:noVBand="1"/>
+      </w:tblPr>
+      <w:tblGrid>
+        <w:gridCol w:w="976"/>
+        <w:gridCol w:w="2552"/>
+        <w:gridCol w:w="5102"/>
+      </w:tblGrid>
+      <w:tr>
+        <w:tc>
+          <w:tcPr>
+            <w:tcW w:w="976" w:type="dxa"/>
+          </w:tcPr>
+          <w:p>
+            <w:pPr>
+              <w:pStyle w:val="ListParagraph"/>
+              <w:ind w:left="0"/>
+              <w:jc w:val="center"/>
+              <w:rPr>
+                <w:lang w:val="en-US"/>
+              </w:rPr>
+            </w:pPr>
+            <w:r>
+              <w:rPr>
+                <w:lang w:val="en-US"/>
+              </w:rPr>
+              <w:t>g</w:t>
+            </w:r>
+          </w:p>
+        </w:tc>
+        <w:tc>
+          <w:tcPr>
+            <w:tcW w:w="2552" w:type="dxa"/>
+          </w:tcPr>
+          <w:p>
+            <w:pPr>
+              <w:pStyle w:val="ListParagraph"/>
+              <w:ind w:left="0"/>
+              <w:jc w:val="center"/>
+              <w:rPr>
+                <w:lang w:val="en-US"/>
+              </w:rPr>
+            </w:pPr>
+            <w:r>
+              <w:rPr>
+                <w:lang w:val="en-US"/>
+              </w:rPr>
+              <w:t>Formula</w:t>
+            </w:r>
+          </w:p>
+        </w:tc>
+        <w:tc>
+          <w:tcPr>
+            <w:tcW w:w="5102" w:type="dxa"/>
+          </w:tcPr>
+          <w:p>
+            <w:pPr>
+              <w:pStyle w:val="ListParagraph"/>
+              <w:ind w:left="0"/>
+              <w:jc w:val="center"/>
+              <w:rPr>
+                <w:lang w:val="en-US"/>
+              </w:rPr>
+            </w:pPr>
+            <w:r>
+              <w:rPr>
+                <w:lang w:val="en-US"/>
+              </w:rPr>
+              <w:t>Simulation</w:t>
+            </w:r>
+          </w:p>
+        </w:tc>
+      </w:tr>
+      <w:tr>
+        <w:tc>
+          <w:tcPr>
+            <w:tcW w:w="976" w:type="dxa"/>
+          </w:tcPr>
+          <w:p>
+            <w:pPr>
+              <w:pStyle w:val="ListParagraph"/>
+              <w:ind w:left="0"/>
+              <w:jc w:val="center"/>
+              <w:rPr>
+                <w:lang w:val="en-US"/>
+              </w:rPr>
+            </w:pPr>
+            <w:r>
+              <w:rPr>
+                <w:lang w:val="en-US"/>
+              </w:rPr>
+              <w:t>0.5</w:t>
+            </w:r>
+          </w:p>
+        </w:tc>
+        <w:tc>
+          <w:tcPr>
+            <w:tcW w:w="2552" w:type="dxa"/>
+          </w:tcPr>
+          <w:p>
+            <w:pPr>
+              <w:pStyle w:val="ListParagraph"/>
+              <w:ind w:left="0"/>
+              <w:jc w:val="center"/>
+              <w:rPr>
+                <w:lang w:val="en-US"/>
+              </w:rPr>
+            </w:pPr>
+            <w:r>
+              <w:rPr>
+                <w:lang w:val="en-US"/>
+              </w:rPr>
+              <w:t>3.0</w:t>
+            </w:r>
+          </w:p>
+        </w:tc>
+        <w:tc>
+          <w:tcPr>
+            <w:tcW w:w="5102" w:type="dxa"/>
+          </w:tcPr>
+          <w:p>
+            <w:pPr>
+              <w:pStyle w:val="ListParagraph"/>
+              <w:ind w:left="0"/>
+              <w:jc w:val="center"/>
+              <w:rPr>
+                <w:lang w:val="en-US"/>
+              </w:rPr>
+            </w:pPr>
+            <w:r>
+              <w:rPr>
+                <w:lang w:val="en-US"/>
+              </w:rPr>
+              <w:t>(2.9953753069540237, 3.012984693045976)</w:t>
+            </w:r>
+          </w:p>
+        </w:tc>
+      </w:tr>
+      <w:tr>
+        <w:tc>
+          <w:tcPr>
+            <w:tcW w:w="976" w:type="dxa"/>
+          </w:tcPr>
+          <w:p>
+            <w:pPr>
+              <w:pStyle w:val="ListParagraph"/>
+              <w:ind w:left="0"/>
+              <w:jc w:val="center"/>
+              <w:rPr>
+                <w:lang w:val="en-US"/>
+              </w:rPr>
+            </w:pPr>
+            <w:r>
+              <w:rPr>
+                <w:lang w:val="en-US"/>
+              </w:rPr>
+              <w:t>0.25</w:t>
+            </w:r>
+          </w:p>
+        </w:tc>
+        <w:tc>
+          <w:tcPr>
+            <w:tcW w:w="2552" w:type="dxa"/>
+          </w:tcPr>
+          <w:p>
+            <w:pPr>
+              <w:pStyle w:val="ListParagraph"/>
+              <w:ind w:left="0"/>
+              <w:jc w:val="center"/>
+              <w:rPr>
+                <w:lang w:val="en-US"/>
+              </w:rPr>
+            </w:pPr>
+            <w:r>
+              <w:rPr>
+                <w:lang w:val="en-US"/>
+              </w:rPr>
+              <w:t>4.333333333333333</w:t>
+            </w:r>
+          </w:p>
+        </w:tc>
+        <w:tc>
+          <w:tcPr>
+            <w:tcW w:w="5102" w:type="dxa"/>
+          </w:tcPr>
+          <w:p>
+            <w:pPr>
+              <w:pStyle w:val="ListParagraph"/>
+              <w:ind w:left="0"/>
+              <w:jc w:val="center"/>
+              <w:rPr>
+                <w:lang w:val="en-US"/>
+              </w:rPr>
+            </w:pPr>
+            <w:r>
+              <w:rPr>
+                <w:lang w:val="en-US"/>
+              </w:rPr>
+              <w:t>(4.3231007347468635, 4.363059265253136)</w:t>
+            </w:r>
+          </w:p>
+        </w:tc>
+      </w:tr>
+      <w:tr>
+        <w:tc>
+          <w:tcPr>
+            <w:tcW w:w="976" w:type="dxa"/>
+          </w:tcPr>
+          <w:p>
+            <w:pPr>
+              <w:pStyle w:val="ListParagraph"/>
+              <w:ind w:left="0"/>
+              <w:jc w:val="center"/>
+              <w:rPr>
+                <w:lang w:val="en-US"/>
+              </w:rPr>
+            </w:pPr>
+            <w:r>
+              <w:rPr>
+                <w:lang w:val="en-US"/>
+              </w:rPr>
+              <w:t>0.1</w:t>
+            </w:r>
+          </w:p>
+        </w:tc>
+        <w:tc>
+          <w:tcPr>
+            <w:tcW w:w="2552" w:type="dxa"/>
+          </w:tcPr>
+          <w:p>
+            <w:pPr>
+              <w:pStyle w:val="ListParagraph"/>
+              <w:ind w:left="0"/>
+              <w:jc w:val="center"/>
+              <w:rPr>
+                <w:lang w:val="en-US"/>
+              </w:rPr>
+            </w:pPr>
+            <w:r>
+              <w:rPr>
+                <w:lang w:val="en-US"/>
+              </w:rPr>
+              <w:t>10.11111111111111</w:t>
+            </w:r>
+          </w:p>
+        </w:tc>
+        <w:tc>
+          <w:tcPr>
+            <w:tcW w:w="5102" w:type="dxa"/>
+          </w:tcPr>
+          <w:p>
+            <w:pPr>
+              <w:pStyle w:val="ListParagraph"/>
+              <w:ind w:left="0"/>
+              <w:jc w:val="center"/>
+              <w:rPr>
+                <w:lang w:val="en-US"/>
+              </w:rPr>
+            </w:pPr>
+            <w:r>
+              <w:rPr>
+                <w:lang w:val="en-US"/>
+              </w:rPr>
+              <w:t>(10.10183654026224, 10.219043459737758)</w:t>
+            </w:r>
+          </w:p>
+        </w:tc>
+      </w:tr>
+    </w:tbl>
+    <w:p>
+      <w:pPr>
+        <w:pStyle w:val="ListParagraph"/>
+        <w:rPr>
+          <w:lang w:val="en-US"/>
+        </w:rPr>
+      </w:pPr>
+      <w:r>
+        <w:rPr>
+          <w:lang w:val="en-US"/>
+        </w:rPr>
+        <w:t xml:space="preserve">The file “Running Q2d.jl” will print </w:t>
+      </w:r>
+      <w:proofErr w:type="gramStart"/>
+      <w:r>
+        <w:rPr>
+          <w:lang w:val="en-US"/>
+        </w:rPr>
+        <w:t>all of</w:t>
+      </w:r>
+      <w:proofErr w:type="gramEnd"/>
+      <w:r>
+        <w:rPr>
+          <w:lang w:val="en-US"/>
+        </w:rPr>
+        <w:t xml:space="preserve"> this information if run all at once.</w:t>
+      </w:r>
+    </w:p>
+    <w:p>
+      <w:pPr>
+        <w:pStyle w:val="ListParagraph"/>
+        <w:rPr>
+          <w:lang w:val="en-US"/>
+        </w:rPr>
+      </w:pPr>
+    </w:p>
+    <w:p>
+      <w:pPr>
+        <w:pStyle w:val="Heading2"/>
+        <w:rPr>
+          <w:lang w:val="en-US"/>
+        </w:rPr>
+      </w:pPr>
+      <w:r>
+        <w:rPr>
+          <w:lang w:val="en-US"/>
+        </w:rPr>
+        <w:t>Question 3:</w:t>
+      </w:r>
+    </w:p>
+    <w:p>
+      <w:pPr>
+        <w:pStyle w:val="ListParagraph"/>
+        <w:numPr>
+          <w:ilvl w:val="0"/>
+          <w:numId w:val="3"/>
         </w:numPr>
         <w:rPr>
           <w:lang w:val="en-US"/>
@@ -362,6 +877,95 @@
     </w:lvl>
   </w:abstractNum>
   <w:abstractNum w:abstractNumId="1" w15:restartNumberingAfterBreak="0">
+    <w:nsid w:val="2D500788"/>
+    <w:multiLevelType w:val="hybridMultilevel"/>
+    <w:tmpl w:val="C73A8190"/>
+    <w:lvl w:ilvl="0" w:tplc="10090017">
+      <w:start w:val="1"/>
+      <w:numFmt w:val="lowerLetter"/>
+      <w:lvlText w:val="%1)"/>
+      <w:lvlJc w:val="left"/>
+      <w:pPr>
+        <w:ind w:left="720" w:hanging="360"/>
+      </w:pPr>
+      <w:rPr>
+        <w:rFonts w:hint="default"/>
+      </w:rPr>
+    </w:lvl>
+    <w:lvl w:ilvl="1" w:tplc="10090019" w:tentative="1">
+      <w:start w:val="1"/>
+      <w:numFmt w:val="lowerLetter"/>
+      <w:lvlText w:val="%2."/>
+      <w:lvlJc w:val="left"/>
+      <w:pPr>
+        <w:ind w:left="1440" w:hanging="360"/>
+      </w:pPr>
+    </w:lvl>
+    <w:lvl w:ilvl="2" w:tplc="1009001B" w:tentative="1">
+      <w:start w:val="1"/>
+      <w:numFmt w:val="lowerRoman"/>
+      <w:lvlText w:val="%3."/>
+      <w:lvlJc w:val="right"/>
+      <w:pPr>
+        <w:ind w:left="2160" w:hanging="180"/>
+      </w:pPr>
+    </w:lvl>
+    <w:lvl w:ilvl="3" w:tplc="1009000F" w:tentative="1">
+      <w:start w:val="1"/>
+      <w:numFmt w:val="decimal"/>
+      <w:lvlText w:val="%4."/>
+      <w:lvlJc w:val="left"/>
+      <w:pPr>
+        <w:ind w:left="2880" w:hanging="360"/>
+      </w:pPr>
+    </w:lvl>
+    <w:lvl w:ilvl="4" w:tplc="10090019" w:tentative="1">
+      <w:start w:val="1"/>
+      <w:numFmt w:val="lowerLetter"/>
+      <w:lvlText w:val="%5."/>
+      <w:lvlJc w:val="left"/>
+      <w:pPr>
+        <w:ind w:left="3600" w:hanging="360"/>
+      </w:pPr>
+    </w:lvl>
+    <w:lvl w:ilvl="5" w:tplc="1009001B" w:tentative="1">
+      <w:start w:val="1"/>
+      <w:numFmt w:val="lowerRoman"/>
+      <w:lvlText w:val="%6."/>
+      <w:lvlJc w:val="right"/>
+      <w:pPr>
+        <w:ind w:left="4320" w:hanging="180"/>
+      </w:pPr>
+    </w:lvl>
+    <w:lvl w:ilvl="6" w:tplc="1009000F" w:tentative="1">
+      <w:start w:val="1"/>
+      <w:numFmt w:val="decimal"/>
+      <w:lvlText w:val="%7."/>
+      <w:lvlJc w:val="left"/>
+      <w:pPr>
+        <w:ind w:left="5040" w:hanging="360"/>
+      </w:pPr>
+    </w:lvl>
+    <w:lvl w:ilvl="7" w:tplc="10090019" w:tentative="1">
+      <w:start w:val="1"/>
+      <w:numFmt w:val="lowerLetter"/>
+      <w:lvlText w:val="%8."/>
+      <w:lvlJc w:val="left"/>
+      <w:pPr>
+        <w:ind w:left="5760" w:hanging="360"/>
+      </w:pPr>
+    </w:lvl>
+    <w:lvl w:ilvl="8" w:tplc="1009001B" w:tentative="1">
+      <w:start w:val="1"/>
+      <w:numFmt w:val="lowerRoman"/>
+      <w:lvlText w:val="%9."/>
+      <w:lvlJc w:val="right"/>
+      <w:pPr>
+        <w:ind w:left="6480" w:hanging="180"/>
+      </w:pPr>
+    </w:lvl>
+  </w:abstractNum>
+  <w:abstractNum w:abstractNumId="2" w15:restartNumberingAfterBreak="0">
     <w:nsid w:val="41633BCC"/>
     <w:multiLevelType w:val="hybridMultilevel"/>
     <w:tmpl w:val="33B27AA8"/>
@@ -454,6 +1058,9 @@
     <w:abstractNumId w:val="0"/>
   </w:num>
   <w:num w:numId="2" w16cid:durableId="1069302895">
+    <w:abstractNumId w:val="2"/>
+  </w:num>
+  <w:num w:numId="3" w16cid:durableId="1552300785">
     <w:abstractNumId w:val="1"/>
   </w:num>
 </w:numbering>
@@ -858,6 +1465,27 @@
     <w:name w:val="Normal"/>
     <w:qFormat/>
   </w:style>
+  <w:style w:type="paragraph" w:styleId="Heading1">
+    <w:name w:val="heading 1"/>
+    <w:basedOn w:val="Normal"/>
+    <w:next w:val="Normal"/>
+    <w:link w:val="Heading1Char"/>
+    <w:uiPriority w:val="9"/>
+    <w:qFormat/>
+    <w:rsid w:val="00C7186E"/>
+    <w:pPr>
+      <w:keepNext/>
+      <w:keepLines/>
+      <w:spacing w:before="240" w:after="0"/>
+      <w:outlineLvl w:val="0"/>
+    </w:pPr>
+    <w:rPr>
+      <w:rFonts w:asciiTheme="majorHAnsi" w:eastAsiaTheme="majorEastAsia" w:hAnsiTheme="majorHAnsi" w:cstheme="majorBidi"/>
+      <w:color w:val="2F5496" w:themeColor="accent1" w:themeShade="BF"/>
+      <w:sz w:val="32"/>
+      <w:szCs w:val="32"/>
+    </w:rPr>
+  </w:style>
   <w:style w:type="paragraph" w:styleId="Heading2">
     <w:name w:val="heading 2"/>
     <w:basedOn w:val="Normal"/>
@@ -929,6 +1557,48 @@
       <w:color w:val="2F5496" w:themeColor="accent1" w:themeShade="BF"/>
       <w:sz w:val="26"/>
       <w:szCs w:val="26"/>
+    </w:rPr>
+  </w:style>
+  <w:style w:type="table" w:styleId="TableGrid">
+    <w:name w:val="Table Grid"/>
+    <w:basedOn w:val="TableNormal"/>
+    <w:uiPriority w:val="39"/>
+    <w:rsid w:val="00B573F7"/>
+    <w:pPr>
+      <w:spacing w:after="0" w:line="240" w:lineRule="auto"/>
+    </w:pPr>
+    <w:tblPr>
+      <w:tblBorders>
+        <w:top w:val="single" w:sz="4" w:space="0" w:color="auto"/>
+        <w:left w:val="single" w:sz="4" w:space="0" w:color="auto"/>
+        <w:bottom w:val="single" w:sz="4" w:space="0" w:color="auto"/>
+        <w:right w:val="single" w:sz="4" w:space="0" w:color="auto"/>
+        <w:insideH w:val="single" w:sz="4" w:space="0" w:color="auto"/>
+        <w:insideV w:val="single" w:sz="4" w:space="0" w:color="auto"/>
+      </w:tblBorders>
+    </w:tblPr>
+  </w:style>
+  <w:style w:type="character" w:customStyle="1" w:styleId="mtk1">
+    <w:name w:val="mtk1"/>
+    <w:basedOn w:val="DefaultParagraphFont"/>
+    <w:rsid w:val="00B573F7"/>
+  </w:style>
+  <w:style w:type="character" w:customStyle="1" w:styleId="mtk6">
+    <w:name w:val="mtk6"/>
+    <w:basedOn w:val="DefaultParagraphFont"/>
+    <w:rsid w:val="00B573F7"/>
+  </w:style>
+  <w:style w:type="character" w:customStyle="1" w:styleId="Heading1Char">
+    <w:name w:val="Heading 1 Char"/>
+    <w:basedOn w:val="DefaultParagraphFont"/>
+    <w:link w:val="Heading1"/>
+    <w:uiPriority w:val="9"/>
+    <w:rsid w:val="00C7186E"/>
+    <w:rPr>
+      <w:rFonts w:asciiTheme="majorHAnsi" w:eastAsiaTheme="majorEastAsia" w:hAnsiTheme="majorHAnsi" w:cstheme="majorBidi"/>
+      <w:color w:val="2F5496" w:themeColor="accent1" w:themeShade="BF"/>
+      <w:sz w:val="32"/>
+      <w:szCs w:val="32"/>
     </w:rPr>
   </w:style>
 </w:styles>

</xml_diff>

<commit_message>
Small change for A2 Complete
</commit_message>
<xml_diff>
--- a/StateBasedSimulator/src/Applications/Assignment2/Assignment2.docx
+++ b/StateBasedSimulator/src/Applications/Assignment2/Assignment2.docx
@@ -1476,13 +1476,13 @@
         <w:rPr>
           <w:lang w:val="en-US"/>
         </w:rPr>
-        <w:t>Unlike the ttest between Door3 and DoesntMatter, the ttest between Door3 and Switch is consistently 1.0 or 0.99</w:t>
-      </w:r>
-      <w:r>
-        <w:rPr>
-          <w:lang w:val="en-US"/>
-        </w:rPr>
-        <w:t xml:space="preserve"> over multiple tests.</w:t>
+        <w:t xml:space="preserve">Unlike the ttest between Door3 and DoesntMatter, the ttest between Door3 and Switch is consistently 1.0 </w:t>
+      </w:r>
+      <w:r>
+        <w:rPr>
+          <w:lang w:val="en-US"/>
+        </w:rPr>
+        <w:t>over multiple tests.</w:t>
       </w:r>
     </w:p>
     <w:sectPr>

</xml_diff>